<commit_message>
Added text in discussion and conclusion, fixed table1 output
</commit_message>
<xml_diff>
--- a/scripts/table1.docx
+++ b/scripts/table1.docx
@@ -204,7 +204,7 @@
                 <w:szCs w:val="22"/>
                 <w:color w:val="000000"/>
               </w:rPr>
-              <w:t xml:space="preserve">46.569***</w:t>
+              <w:t xml:space="preserve">-6.096***</w:t>
             </w:r>
           </w:p>
         </w:tc>
@@ -298,7 +298,7 @@
                 <w:szCs w:val="22"/>
                 <w:color w:val="000000"/>
               </w:rPr>
-              <w:t xml:space="preserve">(0.609)</w:t>
+              <w:t xml:space="preserve">(1.534)</w:t>
             </w:r>
           </w:p>
         </w:tc>
@@ -348,7 +348,7 @@
                 <w:szCs w:val="22"/>
                 <w:color w:val="000000"/>
               </w:rPr>
-              <w:t xml:space="preserve">Student proficiency in ELA</w:t>
+              <w:t xml:space="preserve">percent_regular_attenders</w:t>
             </w:r>
           </w:p>
         </w:tc>
@@ -392,7 +392,7 @@
                 <w:szCs w:val="22"/>
                 <w:color w:val="000000"/>
               </w:rPr>
-              <w:t xml:space="preserve">0.426***</w:t>
+              <w:t xml:space="preserve">0.753***</w:t>
             </w:r>
           </w:p>
         </w:tc>
@@ -486,7 +486,7 @@
                 <w:szCs w:val="22"/>
                 <w:color w:val="000000"/>
               </w:rPr>
-              <w:t xml:space="preserve">(0.013)</w:t>
+              <w:t xml:space="preserve">(0.023)</w:t>
             </w:r>
           </w:p>
         </w:tc>
@@ -768,7 +768,7 @@
                 <w:szCs w:val="22"/>
                 <w:color w:val="000000"/>
               </w:rPr>
-              <w:t xml:space="preserve">-8643.026</w:t>
+              <w:t xml:space="preserve">-9280.647</w:t>
             </w:r>
           </w:p>
         </w:tc>

</xml_diff>

<commit_message>
modified boxplots and cleaned equation
</commit_message>
<xml_diff>
--- a/scripts/table1.docx
+++ b/scripts/table1.docx
@@ -58,7 +58,7 @@
             </w:pPr>
             <w:r>
               <w:rPr>
-                <w:rFonts w:ascii="Helvetica" w:hAnsi="Helvetica" w:eastAsia="Helvetica" w:cs="Helvetica"/>
+                <w:rFonts w:ascii="Arial" w:hAnsi="Arial" w:eastAsia="Arial" w:cs="Arial"/>
                 <w:i w:val="false"/>
                 <w:b w:val="false"/>
                 <w:u w:val="none"/>
@@ -102,7 +102,7 @@
             </w:pPr>
             <w:r>
               <w:rPr>
-                <w:rFonts w:ascii="Helvetica" w:hAnsi="Helvetica" w:eastAsia="Helvetica" w:cs="Helvetica"/>
+                <w:rFonts w:ascii="Arial" w:hAnsi="Arial" w:eastAsia="Arial" w:cs="Arial"/>
                 <w:i w:val="false"/>
                 <w:b w:val="false"/>
                 <w:u w:val="none"/>
@@ -152,7 +152,7 @@
             </w:pPr>
             <w:r>
               <w:rPr>
-                <w:rFonts w:ascii="Helvetica" w:hAnsi="Helvetica" w:eastAsia="Helvetica" w:cs="Helvetica"/>
+                <w:rFonts w:ascii="Arial" w:hAnsi="Arial" w:eastAsia="Arial" w:cs="Arial"/>
                 <w:i w:val="false"/>
                 <w:b w:val="false"/>
                 <w:u w:val="none"/>
@@ -196,7 +196,7 @@
             </w:pPr>
             <w:r>
               <w:rPr>
-                <w:rFonts w:ascii="Helvetica" w:hAnsi="Helvetica" w:eastAsia="Helvetica" w:cs="Helvetica"/>
+                <w:rFonts w:ascii="Arial" w:hAnsi="Arial" w:eastAsia="Arial" w:cs="Arial"/>
                 <w:i w:val="false"/>
                 <w:b w:val="false"/>
                 <w:u w:val="none"/>
@@ -246,7 +246,7 @@
             </w:pPr>
             <w:r>
               <w:rPr>
-                <w:rFonts w:ascii="Helvetica" w:hAnsi="Helvetica" w:eastAsia="Helvetica" w:cs="Helvetica"/>
+                <w:rFonts w:ascii="Arial" w:hAnsi="Arial" w:eastAsia="Arial" w:cs="Arial"/>
                 <w:i w:val="false"/>
                 <w:b w:val="false"/>
                 <w:u w:val="none"/>
@@ -290,7 +290,7 @@
             </w:pPr>
             <w:r>
               <w:rPr>
-                <w:rFonts w:ascii="Helvetica" w:hAnsi="Helvetica" w:eastAsia="Helvetica" w:cs="Helvetica"/>
+                <w:rFonts w:ascii="Arial" w:hAnsi="Arial" w:eastAsia="Arial" w:cs="Arial"/>
                 <w:i w:val="false"/>
                 <w:b w:val="false"/>
                 <w:u w:val="none"/>
@@ -340,7 +340,7 @@
             </w:pPr>
             <w:r>
               <w:rPr>
-                <w:rFonts w:ascii="Helvetica" w:hAnsi="Helvetica" w:eastAsia="Helvetica" w:cs="Helvetica"/>
+                <w:rFonts w:ascii="Arial" w:hAnsi="Arial" w:eastAsia="Arial" w:cs="Arial"/>
                 <w:i w:val="false"/>
                 <w:b w:val="false"/>
                 <w:u w:val="none"/>
@@ -384,7 +384,7 @@
             </w:pPr>
             <w:r>
               <w:rPr>
-                <w:rFonts w:ascii="Helvetica" w:hAnsi="Helvetica" w:eastAsia="Helvetica" w:cs="Helvetica"/>
+                <w:rFonts w:ascii="Arial" w:hAnsi="Arial" w:eastAsia="Arial" w:cs="Arial"/>
                 <w:i w:val="false"/>
                 <w:b w:val="false"/>
                 <w:u w:val="none"/>
@@ -434,7 +434,7 @@
             </w:pPr>
             <w:r>
               <w:rPr>
-                <w:rFonts w:ascii="Helvetica" w:hAnsi="Helvetica" w:eastAsia="Helvetica" w:cs="Helvetica"/>
+                <w:rFonts w:ascii="Arial" w:hAnsi="Arial" w:eastAsia="Arial" w:cs="Arial"/>
                 <w:i w:val="false"/>
                 <w:b w:val="false"/>
                 <w:u w:val="none"/>
@@ -478,7 +478,7 @@
             </w:pPr>
             <w:r>
               <w:rPr>
-                <w:rFonts w:ascii="Helvetica" w:hAnsi="Helvetica" w:eastAsia="Helvetica" w:cs="Helvetica"/>
+                <w:rFonts w:ascii="Arial" w:hAnsi="Arial" w:eastAsia="Arial" w:cs="Arial"/>
                 <w:i w:val="false"/>
                 <w:b w:val="false"/>
                 <w:u w:val="none"/>
@@ -528,7 +528,7 @@
             </w:pPr>
             <w:r>
               <w:rPr>
-                <w:rFonts w:ascii="Helvetica" w:hAnsi="Helvetica" w:eastAsia="Helvetica" w:cs="Helvetica"/>
+                <w:rFonts w:ascii="Arial" w:hAnsi="Arial" w:eastAsia="Arial" w:cs="Arial"/>
                 <w:i w:val="false"/>
                 <w:b w:val="false"/>
                 <w:u w:val="none"/>
@@ -572,7 +572,7 @@
             </w:pPr>
             <w:r>
               <w:rPr>
-                <w:rFonts w:ascii="Helvetica" w:hAnsi="Helvetica" w:eastAsia="Helvetica" w:cs="Helvetica"/>
+                <w:rFonts w:ascii="Arial" w:hAnsi="Arial" w:eastAsia="Arial" w:cs="Arial"/>
                 <w:i w:val="false"/>
                 <w:b w:val="false"/>
                 <w:u w:val="none"/>
@@ -622,7 +622,7 @@
             </w:pPr>
             <w:r>
               <w:rPr>
-                <w:rFonts w:ascii="Helvetica" w:hAnsi="Helvetica" w:eastAsia="Helvetica" w:cs="Helvetica"/>
+                <w:rFonts w:ascii="Arial" w:hAnsi="Arial" w:eastAsia="Arial" w:cs="Arial"/>
                 <w:i w:val="false"/>
                 <w:b w:val="false"/>
                 <w:u w:val="none"/>
@@ -666,7 +666,7 @@
             </w:pPr>
             <w:r>
               <w:rPr>
-                <w:rFonts w:ascii="Helvetica" w:hAnsi="Helvetica" w:eastAsia="Helvetica" w:cs="Helvetica"/>
+                <w:rFonts w:ascii="Arial" w:hAnsi="Arial" w:eastAsia="Arial" w:cs="Arial"/>
                 <w:i w:val="false"/>
                 <w:b w:val="false"/>
                 <w:u w:val="none"/>
@@ -716,7 +716,7 @@
             </w:pPr>
             <w:r>
               <w:rPr>
-                <w:rFonts w:ascii="Helvetica" w:hAnsi="Helvetica" w:eastAsia="Helvetica" w:cs="Helvetica"/>
+                <w:rFonts w:ascii="Arial" w:hAnsi="Arial" w:eastAsia="Arial" w:cs="Arial"/>
                 <w:i w:val="false"/>
                 <w:b w:val="false"/>
                 <w:u w:val="none"/>
@@ -760,7 +760,7 @@
             </w:pPr>
             <w:r>
               <w:rPr>
-                <w:rFonts w:ascii="Helvetica" w:hAnsi="Helvetica" w:eastAsia="Helvetica" w:cs="Helvetica"/>
+                <w:rFonts w:ascii="Arial" w:hAnsi="Arial" w:eastAsia="Arial" w:cs="Arial"/>
                 <w:i w:val="false"/>
                 <w:b w:val="false"/>
                 <w:u w:val="none"/>
@@ -811,7 +811,7 @@
             </w:pPr>
             <w:r>
               <w:rPr>
-                <w:rFonts w:ascii="Helvetica" w:hAnsi="Helvetica" w:eastAsia="Helvetica" w:cs="Helvetica"/>
+                <w:rFonts w:ascii="Arial" w:hAnsi="Arial" w:eastAsia="Arial" w:cs="Arial"/>
                 <w:i w:val="false"/>
                 <w:b w:val="false"/>
                 <w:u w:val="none"/>
@@ -862,7 +862,7 @@
             </w:pPr>
             <w:r>
               <w:rPr>
-                <w:rFonts w:ascii="Helvetica" w:hAnsi="Helvetica" w:eastAsia="Helvetica" w:cs="Helvetica"/>
+                <w:rFonts w:ascii="Arial" w:hAnsi="Arial" w:eastAsia="Arial" w:cs="Arial"/>
                 <w:i w:val="false"/>
                 <w:b w:val="false"/>
                 <w:u w:val="none"/>

</xml_diff>

<commit_message>
Added Abstract & conclusion, reviewed all text
</commit_message>
<xml_diff>
--- a/scripts/table1.docx
+++ b/scripts/table1.docx
@@ -58,7 +58,7 @@
             </w:pPr>
             <w:r>
               <w:rPr>
-                <w:rFonts w:ascii="Arial" w:hAnsi="Arial" w:eastAsia="Arial" w:cs="Arial"/>
+                <w:rFonts w:ascii="Helvetica" w:hAnsi="Helvetica" w:eastAsia="Helvetica" w:cs="Helvetica"/>
                 <w:i w:val="false"/>
                 <w:b w:val="false"/>
                 <w:u w:val="none"/>
@@ -102,7 +102,7 @@
             </w:pPr>
             <w:r>
               <w:rPr>
-                <w:rFonts w:ascii="Arial" w:hAnsi="Arial" w:eastAsia="Arial" w:cs="Arial"/>
+                <w:rFonts w:ascii="Helvetica" w:hAnsi="Helvetica" w:eastAsia="Helvetica" w:cs="Helvetica"/>
                 <w:i w:val="false"/>
                 <w:b w:val="false"/>
                 <w:u w:val="none"/>
@@ -152,7 +152,7 @@
             </w:pPr>
             <w:r>
               <w:rPr>
-                <w:rFonts w:ascii="Arial" w:hAnsi="Arial" w:eastAsia="Arial" w:cs="Arial"/>
+                <w:rFonts w:ascii="Helvetica" w:hAnsi="Helvetica" w:eastAsia="Helvetica" w:cs="Helvetica"/>
                 <w:i w:val="false"/>
                 <w:b w:val="false"/>
                 <w:u w:val="none"/>
@@ -196,7 +196,7 @@
             </w:pPr>
             <w:r>
               <w:rPr>
-                <w:rFonts w:ascii="Arial" w:hAnsi="Arial" w:eastAsia="Arial" w:cs="Arial"/>
+                <w:rFonts w:ascii="Helvetica" w:hAnsi="Helvetica" w:eastAsia="Helvetica" w:cs="Helvetica"/>
                 <w:i w:val="false"/>
                 <w:b w:val="false"/>
                 <w:u w:val="none"/>
@@ -246,7 +246,7 @@
             </w:pPr>
             <w:r>
               <w:rPr>
-                <w:rFonts w:ascii="Arial" w:hAnsi="Arial" w:eastAsia="Arial" w:cs="Arial"/>
+                <w:rFonts w:ascii="Helvetica" w:hAnsi="Helvetica" w:eastAsia="Helvetica" w:cs="Helvetica"/>
                 <w:i w:val="false"/>
                 <w:b w:val="false"/>
                 <w:u w:val="none"/>
@@ -290,7 +290,7 @@
             </w:pPr>
             <w:r>
               <w:rPr>
-                <w:rFonts w:ascii="Arial" w:hAnsi="Arial" w:eastAsia="Arial" w:cs="Arial"/>
+                <w:rFonts w:ascii="Helvetica" w:hAnsi="Helvetica" w:eastAsia="Helvetica" w:cs="Helvetica"/>
                 <w:i w:val="false"/>
                 <w:b w:val="false"/>
                 <w:u w:val="none"/>
@@ -340,7 +340,7 @@
             </w:pPr>
             <w:r>
               <w:rPr>
-                <w:rFonts w:ascii="Arial" w:hAnsi="Arial" w:eastAsia="Arial" w:cs="Arial"/>
+                <w:rFonts w:ascii="Helvetica" w:hAnsi="Helvetica" w:eastAsia="Helvetica" w:cs="Helvetica"/>
                 <w:i w:val="false"/>
                 <w:b w:val="false"/>
                 <w:u w:val="none"/>
@@ -384,7 +384,7 @@
             </w:pPr>
             <w:r>
               <w:rPr>
-                <w:rFonts w:ascii="Arial" w:hAnsi="Arial" w:eastAsia="Arial" w:cs="Arial"/>
+                <w:rFonts w:ascii="Helvetica" w:hAnsi="Helvetica" w:eastAsia="Helvetica" w:cs="Helvetica"/>
                 <w:i w:val="false"/>
                 <w:b w:val="false"/>
                 <w:u w:val="none"/>
@@ -434,7 +434,7 @@
             </w:pPr>
             <w:r>
               <w:rPr>
-                <w:rFonts w:ascii="Arial" w:hAnsi="Arial" w:eastAsia="Arial" w:cs="Arial"/>
+                <w:rFonts w:ascii="Helvetica" w:hAnsi="Helvetica" w:eastAsia="Helvetica" w:cs="Helvetica"/>
                 <w:i w:val="false"/>
                 <w:b w:val="false"/>
                 <w:u w:val="none"/>
@@ -478,7 +478,7 @@
             </w:pPr>
             <w:r>
               <w:rPr>
-                <w:rFonts w:ascii="Arial" w:hAnsi="Arial" w:eastAsia="Arial" w:cs="Arial"/>
+                <w:rFonts w:ascii="Helvetica" w:hAnsi="Helvetica" w:eastAsia="Helvetica" w:cs="Helvetica"/>
                 <w:i w:val="false"/>
                 <w:b w:val="false"/>
                 <w:u w:val="none"/>
@@ -528,7 +528,7 @@
             </w:pPr>
             <w:r>
               <w:rPr>
-                <w:rFonts w:ascii="Arial" w:hAnsi="Arial" w:eastAsia="Arial" w:cs="Arial"/>
+                <w:rFonts w:ascii="Helvetica" w:hAnsi="Helvetica" w:eastAsia="Helvetica" w:cs="Helvetica"/>
                 <w:i w:val="false"/>
                 <w:b w:val="false"/>
                 <w:u w:val="none"/>
@@ -572,7 +572,7 @@
             </w:pPr>
             <w:r>
               <w:rPr>
-                <w:rFonts w:ascii="Arial" w:hAnsi="Arial" w:eastAsia="Arial" w:cs="Arial"/>
+                <w:rFonts w:ascii="Helvetica" w:hAnsi="Helvetica" w:eastAsia="Helvetica" w:cs="Helvetica"/>
                 <w:i w:val="false"/>
                 <w:b w:val="false"/>
                 <w:u w:val="none"/>
@@ -622,7 +622,7 @@
             </w:pPr>
             <w:r>
               <w:rPr>
-                <w:rFonts w:ascii="Arial" w:hAnsi="Arial" w:eastAsia="Arial" w:cs="Arial"/>
+                <w:rFonts w:ascii="Helvetica" w:hAnsi="Helvetica" w:eastAsia="Helvetica" w:cs="Helvetica"/>
                 <w:i w:val="false"/>
                 <w:b w:val="false"/>
                 <w:u w:val="none"/>
@@ -666,7 +666,7 @@
             </w:pPr>
             <w:r>
               <w:rPr>
-                <w:rFonts w:ascii="Arial" w:hAnsi="Arial" w:eastAsia="Arial" w:cs="Arial"/>
+                <w:rFonts w:ascii="Helvetica" w:hAnsi="Helvetica" w:eastAsia="Helvetica" w:cs="Helvetica"/>
                 <w:i w:val="false"/>
                 <w:b w:val="false"/>
                 <w:u w:val="none"/>
@@ -716,7 +716,7 @@
             </w:pPr>
             <w:r>
               <w:rPr>
-                <w:rFonts w:ascii="Arial" w:hAnsi="Arial" w:eastAsia="Arial" w:cs="Arial"/>
+                <w:rFonts w:ascii="Helvetica" w:hAnsi="Helvetica" w:eastAsia="Helvetica" w:cs="Helvetica"/>
                 <w:i w:val="false"/>
                 <w:b w:val="false"/>
                 <w:u w:val="none"/>
@@ -760,7 +760,7 @@
             </w:pPr>
             <w:r>
               <w:rPr>
-                <w:rFonts w:ascii="Arial" w:hAnsi="Arial" w:eastAsia="Arial" w:cs="Arial"/>
+                <w:rFonts w:ascii="Helvetica" w:hAnsi="Helvetica" w:eastAsia="Helvetica" w:cs="Helvetica"/>
                 <w:i w:val="false"/>
                 <w:b w:val="false"/>
                 <w:u w:val="none"/>
@@ -811,7 +811,7 @@
             </w:pPr>
             <w:r>
               <w:rPr>
-                <w:rFonts w:ascii="Arial" w:hAnsi="Arial" w:eastAsia="Arial" w:cs="Arial"/>
+                <w:rFonts w:ascii="Helvetica" w:hAnsi="Helvetica" w:eastAsia="Helvetica" w:cs="Helvetica"/>
                 <w:i w:val="false"/>
                 <w:b w:val="false"/>
                 <w:u w:val="none"/>
@@ -862,7 +862,7 @@
             </w:pPr>
             <w:r>
               <w:rPr>
-                <w:rFonts w:ascii="Arial" w:hAnsi="Arial" w:eastAsia="Arial" w:cs="Arial"/>
+                <w:rFonts w:ascii="Helvetica" w:hAnsi="Helvetica" w:eastAsia="Helvetica" w:cs="Helvetica"/>
                 <w:i w:val="false"/>
                 <w:b w:val="false"/>
                 <w:u w:val="none"/>

</xml_diff>